<commit_message>
combined Analysis Plan, some edits to HMM code
</commit_message>
<xml_diff>
--- a/Documents/Analysis Plan_v2.0.docx
+++ b/Documents/Analysis Plan_v2.0.docx
@@ -966,27 +966,14 @@
       <w:r>
         <w:t xml:space="preserve">Table </w:t>
       </w:r>
-      <w:r>
-        <w:fldChar w:fldCharType="begin"/>
-      </w:r>
-      <w:r>
-        <w:instrText xml:space="preserve"> SEQ Table \* ARABIC </w:instrText>
-      </w:r>
-      <w:r>
-        <w:fldChar w:fldCharType="separate"/>
-      </w:r>
-      <w:r>
-        <w:rPr>
-          <w:noProof/>
-        </w:rPr>
-        <w:t>1</w:t>
-      </w:r>
-      <w:r>
-        <w:rPr>
-          <w:noProof/>
-        </w:rPr>
-        <w:fldChar w:fldCharType="end"/>
-      </w:r>
+      <w:fldSimple w:instr=" SEQ Table \* ARABIC ">
+        <w:r>
+          <w:rPr>
+            <w:noProof/>
+          </w:rPr>
+          <w:t>1</w:t>
+        </w:r>
+      </w:fldSimple>
       <w:r>
         <w:t>HMM Model input settings for object Options on MATLAB using the HMM-MAR package</w:t>
       </w:r>
@@ -1443,13 +1430,7 @@
     </w:p>
     <w:p>
       <w:r>
-        <w:t xml:space="preserve">To </w:t>
-      </w:r>
-      <w:r>
-        <w:t>decode</w:t>
-      </w:r>
-      <w:r>
-        <w:t xml:space="preserve"> Brain States identified by the HMM Model, we will correlate their Fractional Occupancy with each annotated video segment. </w:t>
+        <w:t xml:space="preserve">To decode Brain States identified by the HMM Model, we will correlate their Fractional Occupancy with each annotated video segment. </w:t>
       </w:r>
     </w:p>
     <w:p>
@@ -1459,16 +1440,7 @@
         </w:rPr>
       </w:pPr>
       <w:r>
-        <w:t xml:space="preserve">We will further  validate these associations by </w:t>
-      </w:r>
-      <w:r>
-        <w:t xml:space="preserve"> </w:t>
-      </w:r>
-      <w:r>
-        <w:t>using</w:t>
-      </w:r>
-      <w:r>
-        <w:t xml:space="preserve"> </w:t>
+        <w:t xml:space="preserve">We will further  validate these associations by  using </w:t>
       </w:r>
       <w:r>
         <w:rPr>
@@ -1672,6 +1644,35 @@
         </w:rPr>
         <w:commentReference w:id="19"/>
       </w:r>
+      <w:r>
+        <w:t xml:space="preserve">. </w:t>
+      </w:r>
+    </w:p>
+    <w:p>
+      <w:r>
+        <w:t xml:space="preserve">Video segments refer to the 9 separate clips making up the whole video stimulus observed by all participants, first composed and used by </w:t>
+      </w:r>
+      <w:r>
+        <w:fldChar w:fldCharType="begin"/>
+      </w:r>
+      <w:r>
+        <w:instrText xml:space="preserve"> ADDIN EN.CITE &lt;EndNote&gt;&lt;Cite AuthorYear="1"&gt;&lt;Author&gt;Mavadati&lt;/Author&gt;&lt;Year&gt;2013&lt;/Year&gt;&lt;RecNum&gt;206&lt;/RecNum&gt;&lt;DisplayText&gt;Mavadati et al. (2013)&lt;/DisplayText&gt;&lt;record&gt;&lt;rec-number&gt;206&lt;/rec-number&gt;&lt;foreign-keys&gt;&lt;key app="EN" db-id="v2tappetwptsdsezwacpeexawwe9tfvveaef" timestamp="1723264868"&gt;206&lt;/key&gt;&lt;/foreign-keys&gt;&lt;ref-type name="Journal Article"&gt;17&lt;/ref-type&gt;&lt;contributors&gt;&lt;authors&gt;&lt;author&gt;S. M. Mavadati&lt;/author&gt;&lt;author&gt;M. H. Mahoor&lt;/author&gt;&lt;author&gt;K. Bartlett&lt;/author&gt;&lt;author&gt;P. Trinh&lt;/author&gt;&lt;author&gt;J. F. Cohn&lt;/author&gt;&lt;/authors&gt;&lt;/contributors&gt;&lt;titles&gt;&lt;title&gt;DISFA: A Spontaneous Facial Action Intensity Database&lt;/title&gt;&lt;secondary-title&gt;IEEE Transactions on Affective Computing&lt;/secondary-title&gt;&lt;/titles&gt;&lt;periodical&gt;&lt;full-title&gt;IEEE Transactions on Affective Computing&lt;/full-title&gt;&lt;/periodical&gt;&lt;pages&gt;151-160&lt;/pages&gt;&lt;volume&gt;4&lt;/volume&gt;&lt;number&gt;2&lt;/number&gt;&lt;dates&gt;&lt;year&gt;2013&lt;/year&gt;&lt;/dates&gt;&lt;isbn&gt;1949-3045&lt;/isbn&gt;&lt;urls&gt;&lt;/urls&gt;&lt;electronic-resource-num&gt;10.1109/T-AFFC.2013.4&lt;/electronic-resource-num&gt;&lt;/record&gt;&lt;/Cite&gt;&lt;/EndNote&gt;</w:instrText>
+      </w:r>
+      <w:r>
+        <w:fldChar w:fldCharType="separate"/>
+      </w:r>
+      <w:r>
+        <w:rPr>
+          <w:noProof/>
+        </w:rPr>
+        <w:t>Mavadati et al. (2013)</w:t>
+      </w:r>
+      <w:r>
+        <w:fldChar w:fldCharType="end"/>
+      </w:r>
+      <w:r>
+        <w:t>.</w:t>
+      </w:r>
     </w:p>
     <w:p>
       <w:pPr>
@@ -1681,27 +1682,14 @@
       <w:r>
         <w:t xml:space="preserve">Table </w:t>
       </w:r>
-      <w:r>
-        <w:fldChar w:fldCharType="begin"/>
-      </w:r>
-      <w:r>
-        <w:instrText xml:space="preserve"> SEQ Table \* ARABIC </w:instrText>
-      </w:r>
-      <w:r>
-        <w:fldChar w:fldCharType="separate"/>
-      </w:r>
-      <w:r>
-        <w:rPr>
-          <w:noProof/>
-        </w:rPr>
-        <w:t>2</w:t>
-      </w:r>
-      <w:r>
-        <w:rPr>
-          <w:noProof/>
-        </w:rPr>
-        <w:fldChar w:fldCharType="end"/>
-      </w:r>
+      <w:fldSimple w:instr=" SEQ Table \* ARABIC ">
+        <w:r>
+          <w:rPr>
+            <w:noProof/>
+          </w:rPr>
+          <w:t>2</w:t>
+        </w:r>
+      </w:fldSimple>
       <w:r>
         <w:t xml:space="preserve"> Questions, relevant variables and planned Statistical Analysis</w:t>
       </w:r>
@@ -1752,6 +1740,9 @@
           </w:tcPr>
           <w:p>
             <w:r>
+              <w:t xml:space="preserve">Hypothesis and </w:t>
+            </w:r>
+            <w:r>
               <w:t>Analysis Method</w:t>
             </w:r>
           </w:p>
@@ -1819,11 +1810,11 @@
               <w:t>Transition Probabilities</w:t>
             </w:r>
             <w:r>
-              <w:t xml:space="preserve"> between each Brain State to each other Brain State different between Clinical and Control groups? (i.e. are people with psychosis more likely to transition to different states from the </w:t>
+              <w:t xml:space="preserve"> between each Brain State to each other Brain State different between Clinical and Control groups? (i.e. are people </w:t>
             </w:r>
             <w:r>
               <w:lastRenderedPageBreak/>
-              <w:t>same starting brain state compared to people without psychosis?)</w:t>
+              <w:t>with psychosis more likely to transition to different states from the same starting brain state compared to people without psychosis?)</w:t>
             </w:r>
           </w:p>
         </w:tc>
@@ -1859,15 +1850,108 @@
             <w:tcW w:w="5308" w:type="dxa"/>
           </w:tcPr>
           <w:p>
+            <w:pPr>
+              <w:rPr>
+                <w:b/>
+                <w:bCs/>
+              </w:rPr>
+            </w:pPr>
+            <w:r>
+              <w:rPr>
+                <w:b/>
+                <w:bCs/>
+              </w:rPr>
+              <w:t>H: There are significant differences in transition probabilities between experimental and control groups.</w:t>
+            </w:r>
+          </w:p>
+          <w:p>
+            <w:pPr>
+              <w:pStyle w:val="ListParagraph"/>
+              <w:numPr>
+                <w:ilvl w:val="0"/>
+                <w:numId w:val="8"/>
+              </w:numPr>
+              <w:tabs>
+                <w:tab w:val="left" w:pos="152"/>
+                <w:tab w:val="left" w:pos="294"/>
+                <w:tab w:val="left" w:pos="436"/>
+              </w:tabs>
+              <w:ind w:left="294" w:hanging="283"/>
+            </w:pPr>
+            <w:commentRangeStart w:id="20"/>
+            <w:commentRangeStart w:id="21"/>
+            <w:r>
+              <w:t xml:space="preserve">Apply a threshold of 20% to identify the most frequent </w:t>
+            </w:r>
             <w:proofErr w:type="gramStart"/>
             <w:r>
-              <w:t>?MANCOVA</w:t>
+              <w:t>transitions, and</w:t>
             </w:r>
             <w:proofErr w:type="gramEnd"/>
             <w:r>
-              <w:t xml:space="preserve"> with post hoc tests</w:t>
-            </w:r>
-          </w:p>
+              <w:t xml:space="preserve"> visualise this.</w:t>
+            </w:r>
+            <w:commentRangeEnd w:id="20"/>
+            <w:r>
+              <w:rPr>
+                <w:rStyle w:val="CommentReference"/>
+              </w:rPr>
+              <w:commentReference w:id="20"/>
+            </w:r>
+            <w:commentRangeEnd w:id="21"/>
+            <w:r>
+              <w:rPr>
+                <w:rStyle w:val="CommentReference"/>
+              </w:rPr>
+              <w:commentReference w:id="21"/>
+            </w:r>
+          </w:p>
+          <w:p>
+            <w:pPr>
+              <w:pStyle w:val="ListParagraph"/>
+              <w:numPr>
+                <w:ilvl w:val="0"/>
+                <w:numId w:val="8"/>
+              </w:numPr>
+              <w:tabs>
+                <w:tab w:val="left" w:pos="152"/>
+                <w:tab w:val="left" w:pos="294"/>
+                <w:tab w:val="left" w:pos="436"/>
+              </w:tabs>
+              <w:ind w:left="294" w:hanging="283"/>
+            </w:pPr>
+            <w:r>
+              <w:lastRenderedPageBreak/>
+              <w:t xml:space="preserve"> Analyse differences between the clinical and control group for each </w:t>
+            </w:r>
+            <w:commentRangeStart w:id="22"/>
+            <w:r>
+              <w:t xml:space="preserve">transition probability (# </w:t>
+            </w:r>
+            <w:r>
+              <w:t>BS</w:t>
+            </w:r>
+            <w:r>
+              <w:t xml:space="preserve"> x # </w:t>
+            </w:r>
+            <w:r>
+              <w:t>BS</w:t>
+            </w:r>
+            <w:r>
+              <w:t xml:space="preserve"> matrix</w:t>
+            </w:r>
+            <w:commentRangeEnd w:id="22"/>
+            <w:r>
+              <w:rPr>
+                <w:rStyle w:val="CommentReference"/>
+              </w:rPr>
+              <w:commentReference w:id="22"/>
+            </w:r>
+            <w:r>
+              <w:t>) using t-tests.</w:t>
+            </w:r>
+          </w:p>
+          <w:p/>
         </w:tc>
       </w:tr>
       <w:tr>
@@ -1935,18 +2019,75 @@
             <w:tcW w:w="5308" w:type="dxa"/>
           </w:tcPr>
           <w:p>
-            <w:proofErr w:type="gramStart"/>
-            <w:r>
-              <w:t>?</w:t>
-            </w:r>
-            <w:r>
-              <w:t>MANCOVA</w:t>
-            </w:r>
-            <w:proofErr w:type="gramEnd"/>
-            <w:r>
-              <w:t xml:space="preserve"> with post hoc tests</w:t>
-            </w:r>
-          </w:p>
+            <w:pPr>
+              <w:rPr>
+                <w:b/>
+                <w:bCs/>
+                <w:color w:val="000000" w:themeColor="text1"/>
+              </w:rPr>
+            </w:pPr>
+            <w:r>
+              <w:rPr>
+                <w:b/>
+                <w:bCs/>
+              </w:rPr>
+              <w:t xml:space="preserve">H: </w:t>
+            </w:r>
+            <w:r>
+              <w:rPr>
+                <w:b/>
+                <w:bCs/>
+                <w:color w:val="000000" w:themeColor="text1"/>
+              </w:rPr>
+              <w:t>There is significant difference in FO of each HN between clinical and control groups.</w:t>
+            </w:r>
+          </w:p>
+          <w:p/>
+          <w:p>
+            <w:r>
+              <w:t xml:space="preserve">Take the segmented data and calculate FO of each </w:t>
+            </w:r>
+            <w:r>
+              <w:t>BS</w:t>
+            </w:r>
+            <w:r>
+              <w:t xml:space="preserve"> for each segment within each group. Conduct </w:t>
+            </w:r>
+            <w:r>
+              <w:rPr>
+                <w:b/>
+                <w:bCs/>
+              </w:rPr>
+              <w:t>MANOVA</w:t>
+            </w:r>
+            <w:r>
+              <w:t>. If a significant effect is found</w:t>
+            </w:r>
+            <w:r>
+              <w:t xml:space="preserve">, </w:t>
+            </w:r>
+            <w:r>
+              <w:t xml:space="preserve">interpret </w:t>
+            </w:r>
+            <w:r>
+              <w:t xml:space="preserve">using </w:t>
+            </w:r>
+            <w:r>
+              <w:t>post-hoc t-tests</w:t>
+            </w:r>
+            <w:r>
+              <w:rPr>
+                <w:i/>
+                <w:iCs/>
+              </w:rPr>
+              <w:t>.</w:t>
+            </w:r>
+            <w:r>
+              <w:t xml:space="preserve"> Repeat this for the video as a whole.</w:t>
+            </w:r>
+          </w:p>
+          <w:p/>
+          <w:p/>
         </w:tc>
       </w:tr>
       <w:tr>
@@ -2012,11 +2153,189 @@
             <w:tcW w:w="5308" w:type="dxa"/>
           </w:tcPr>
           <w:p>
-            <w:r>
-              <w:t>T test</w:t>
-            </w:r>
-            <w:r>
-              <w:t xml:space="preserve"> between Clinical and Control groups for whole video and for each video segment of which there are 9 (1 + 9 runs)</w:t>
+            <w:pPr>
+              <w:rPr>
+                <w:b/>
+                <w:bCs/>
+                <w:highlight w:val="yellow"/>
+              </w:rPr>
+            </w:pPr>
+            <w:commentRangeStart w:id="23"/>
+            <w:r>
+              <w:rPr>
+                <w:b/>
+                <w:bCs/>
+              </w:rPr>
+              <w:t>H: There is a significant difference between switching rates between the two groups.</w:t>
+            </w:r>
+            <w:commentRangeEnd w:id="23"/>
+            <w:r>
+              <w:rPr>
+                <w:rStyle w:val="CommentReference"/>
+                <w:b/>
+                <w:bCs/>
+              </w:rPr>
+              <w:commentReference w:id="23"/>
+            </w:r>
+          </w:p>
+          <w:p>
+            <w:pPr>
+              <w:rPr>
+                <w:highlight w:val="yellow"/>
+              </w:rPr>
+            </w:pPr>
+          </w:p>
+          <w:p>
+            <w:pPr>
+              <w:rPr>
+                <w:highlight w:val="yellow"/>
+              </w:rPr>
+            </w:pPr>
+            <w:r>
+              <w:rPr>
+                <w:highlight w:val="yellow"/>
+              </w:rPr>
+              <w:t>Perform t-test</w:t>
+            </w:r>
+            <w:r>
+              <w:rPr>
+                <w:highlight w:val="yellow"/>
+              </w:rPr>
+              <w:t xml:space="preserve"> on SRs</w:t>
+            </w:r>
+            <w:r>
+              <w:rPr>
+                <w:highlight w:val="yellow"/>
+              </w:rPr>
+              <w:t xml:space="preserve"> between clinical vs control groups.</w:t>
+            </w:r>
+          </w:p>
+          <w:p/>
+        </w:tc>
+      </w:tr>
+      <w:tr>
+        <w:tc>
+          <w:tcPr>
+            <w:tcW w:w="2825" w:type="dxa"/>
+          </w:tcPr>
+          <w:p>
+            <w:r>
+              <w:lastRenderedPageBreak/>
+              <w:t xml:space="preserve">Is there </w:t>
+            </w:r>
+            <w:r>
+              <w:t xml:space="preserve">a difference in cardiac response </w:t>
+            </w:r>
+            <w:r>
+              <w:t>in the Control group compared to the Clinical group when watching the whole video? For each video segment?</w:t>
+            </w:r>
+          </w:p>
+        </w:tc>
+        <w:tc>
+          <w:tcPr>
+            <w:tcW w:w="1854" w:type="dxa"/>
+          </w:tcPr>
+          <w:p>
+            <w:r>
+              <w:t>Psychosis diagnosis</w:t>
+            </w:r>
+          </w:p>
+        </w:tc>
+        <w:tc>
+          <w:tcPr>
+            <w:tcW w:w="2003" w:type="dxa"/>
+          </w:tcPr>
+          <w:p>
+            <w:r>
+              <w:t>Heart Rate</w:t>
+            </w:r>
+          </w:p>
+          <w:p>
+            <w:r>
+              <w:t>PPG amplitudes</w:t>
+            </w:r>
+          </w:p>
+        </w:tc>
+        <w:tc>
+          <w:tcPr>
+            <w:tcW w:w="1960" w:type="dxa"/>
+          </w:tcPr>
+          <w:p>
+            <w:commentRangeStart w:id="24"/>
+            <w:r>
+              <w:t>Age, Sex, Ethnicity, Chlorpromazine Equivalent Psychotropic Dose</w:t>
+            </w:r>
+            <w:commentRangeEnd w:id="24"/>
+            <w:r>
+              <w:rPr>
+                <w:rStyle w:val="CommentReference"/>
+              </w:rPr>
+              <w:commentReference w:id="24"/>
+            </w:r>
+          </w:p>
+        </w:tc>
+        <w:tc>
+          <w:tcPr>
+            <w:tcW w:w="5308" w:type="dxa"/>
+          </w:tcPr>
+          <w:p>
+            <w:pPr>
+              <w:rPr>
+                <w:b/>
+                <w:bCs/>
+              </w:rPr>
+            </w:pPr>
+            <w:r>
+              <w:rPr>
+                <w:b/>
+                <w:bCs/>
+              </w:rPr>
+              <w:t>H</w:t>
+            </w:r>
+            <w:r>
+              <w:rPr>
+                <w:b/>
+                <w:bCs/>
+              </w:rPr>
+              <w:t>:</w:t>
+            </w:r>
+            <w:r>
+              <w:rPr>
+                <w:b/>
+                <w:bCs/>
+              </w:rPr>
+              <w:t xml:space="preserve"> There is a significant difference in </w:t>
+            </w:r>
+            <w:r>
+              <w:rPr>
+                <w:b/>
+                <w:bCs/>
+              </w:rPr>
+              <w:t xml:space="preserve">cardiac response </w:t>
+            </w:r>
+            <w:r>
+              <w:rPr>
+                <w:b/>
+                <w:bCs/>
+              </w:rPr>
+              <w:t>between mean and experimental groups</w:t>
+            </w:r>
+          </w:p>
+          <w:p/>
+          <w:p>
+            <w:r>
+              <w:t>Extract HR and PPG amplitudes for each segment and analyses difference between groups using t-tests</w:t>
+            </w:r>
+            <w:r>
+              <w:t xml:space="preserve"> for each segment and </w:t>
+            </w:r>
+            <w:proofErr w:type="spellStart"/>
+            <w:r>
+              <w:t>whol</w:t>
+            </w:r>
+            <w:proofErr w:type="spellEnd"/>
+            <w:r>
+              <w:t xml:space="preserve"> video.</w:t>
             </w:r>
           </w:p>
           <w:p/>
@@ -2030,103 +2349,6 @@
           </w:tcPr>
           <w:p>
             <w:r>
-              <w:t xml:space="preserve">Is there more </w:t>
-            </w:r>
-            <w:r>
-              <w:rPr>
-                <w:u w:val="single"/>
-              </w:rPr>
-              <w:t>heart rate variability</w:t>
-            </w:r>
-            <w:r>
-              <w:t xml:space="preserve"> in the Control group compared to the </w:t>
-            </w:r>
-            <w:r>
-              <w:lastRenderedPageBreak/>
-              <w:t>Clinical group when watching the whole video? For each video segment?</w:t>
-            </w:r>
-          </w:p>
-        </w:tc>
-        <w:tc>
-          <w:tcPr>
-            <w:tcW w:w="1854" w:type="dxa"/>
-          </w:tcPr>
-          <w:p>
-            <w:r>
-              <w:lastRenderedPageBreak/>
-              <w:t>Psychosis diagnosis</w:t>
-            </w:r>
-          </w:p>
-        </w:tc>
-        <w:tc>
-          <w:tcPr>
-            <w:tcW w:w="2003" w:type="dxa"/>
-          </w:tcPr>
-          <w:p>
-            <w:r>
-              <w:t>Heart Rate</w:t>
-            </w:r>
-          </w:p>
-        </w:tc>
-        <w:tc>
-          <w:tcPr>
-            <w:tcW w:w="1960" w:type="dxa"/>
-          </w:tcPr>
-          <w:p>
-            <w:commentRangeStart w:id="20"/>
-            <w:r>
-              <w:t>Age, Sex, Ethnicity</w:t>
-            </w:r>
-            <w:r>
-              <w:t xml:space="preserve">, Chlorpromazine </w:t>
-            </w:r>
-            <w:r>
-              <w:lastRenderedPageBreak/>
-              <w:t>Equivalent Psychotropic Dose</w:t>
-            </w:r>
-            <w:commentRangeEnd w:id="20"/>
-            <w:r>
-              <w:rPr>
-                <w:rStyle w:val="CommentReference"/>
-              </w:rPr>
-              <w:commentReference w:id="20"/>
-            </w:r>
-          </w:p>
-        </w:tc>
-        <w:tc>
-          <w:tcPr>
-            <w:tcW w:w="5308" w:type="dxa"/>
-          </w:tcPr>
-          <w:p>
-            <w:r>
-              <w:lastRenderedPageBreak/>
-              <w:t xml:space="preserve">Calculate heart rate variability using </w:t>
-            </w:r>
-            <w:r>
-              <w:t xml:space="preserve">RMSSD </w:t>
-            </w:r>
-            <w:r>
-              <w:t xml:space="preserve">method </w:t>
-            </w:r>
-            <w:r>
-              <w:t>(Root Mean Square of Successive Differences)</w:t>
-            </w:r>
-            <w:r>
-              <w:t>.</w:t>
-            </w:r>
-          </w:p>
-          <w:p/>
-          <w:p/>
-        </w:tc>
-      </w:tr>
-      <w:tr>
-        <w:tc>
-          <w:tcPr>
-            <w:tcW w:w="2825" w:type="dxa"/>
-          </w:tcPr>
-          <w:p>
-            <w:r>
-              <w:lastRenderedPageBreak/>
               <w:t>Is there an association between symptoms severity as measured by the scores used, and heart rate variability or switching rates?</w:t>
             </w:r>
           </w:p>
@@ -2148,12 +2370,6 @@
           </w:tcPr>
           <w:p>
             <w:r>
-              <w:t>Heart Rate</w:t>
-            </w:r>
-          </w:p>
-          <w:p/>
-          <w:p>
-            <w:r>
               <w:t>Switching Rates</w:t>
             </w:r>
           </w:p>
@@ -2173,8 +2389,27 @@
             <w:tcW w:w="5308" w:type="dxa"/>
           </w:tcPr>
           <w:p>
-            <w:r>
-              <w:t>Pearson’s correlation co-efficient for Heart Rates and Switching Rates for each Score (6 x 2 runs)</w:t>
+            <w:pPr>
+              <w:rPr>
+                <w:b/>
+                <w:bCs/>
+                <w:highlight w:val="yellow"/>
+              </w:rPr>
+            </w:pPr>
+            <w:r>
+              <w:rPr>
+                <w:b/>
+                <w:bCs/>
+              </w:rPr>
+              <w:t>There is a significant correlation between switching rates and higher scores.</w:t>
+            </w:r>
+          </w:p>
+          <w:p>
+            <w:r>
+              <w:rPr>
+                <w:highlight w:val="yellow"/>
+              </w:rPr>
+              <w:t>For clinical group, calculate Pearson’s correlation coefficient between SR and PANSS, HDRS, CGI-S AND SOFAS</w:t>
             </w:r>
           </w:p>
         </w:tc>
@@ -2248,6 +2483,48 @@
           <w:noProof/>
         </w:rPr>
         <w:t xml:space="preserve"> 739-49.</w:t>
+      </w:r>
+    </w:p>
+    <w:p>
+      <w:pPr>
+        <w:pStyle w:val="EndNoteBibliography"/>
+        <w:spacing w:after="0"/>
+        <w:ind w:left="720" w:hanging="720"/>
+        <w:rPr>
+          <w:noProof/>
+        </w:rPr>
+      </w:pPr>
+      <w:r>
+        <w:rPr>
+          <w:noProof/>
+        </w:rPr>
+        <w:t xml:space="preserve">MAVADATI, S. M., MAHOOR, M. H., BARTLETT, K., TRINH, P. &amp; COHN, J. F. 2013. DISFA: A Spontaneous Facial Action Intensity Database. </w:t>
+      </w:r>
+      <w:r>
+        <w:rPr>
+          <w:i/>
+          <w:noProof/>
+        </w:rPr>
+        <w:t>IEEE Transactions on Affective Computing,</w:t>
+      </w:r>
+      <w:r>
+        <w:rPr>
+          <w:noProof/>
+        </w:rPr>
+        <w:t xml:space="preserve"> 4</w:t>
+      </w:r>
+      <w:r>
+        <w:rPr>
+          <w:b/>
+          <w:noProof/>
+        </w:rPr>
+        <w:t>,</w:t>
+      </w:r>
+      <w:r>
+        <w:rPr>
+          <w:noProof/>
+        </w:rPr>
+        <w:t xml:space="preserve"> 151-160.</w:t>
       </w:r>
     </w:p>
     <w:p>
@@ -2547,7 +2824,69 @@
       </w:r>
     </w:p>
   </w:comment>
-  <w:comment w:id="20" w:author="Judy Xiaotian Li" w:date="2025-09-21T21:10:00Z" w:initials="JL">
+  <w:comment w:id="20" w:author="Judy Xiaotian Li" w:date="2025-08-20T12:51:00Z" w:initials="JL">
+    <w:p>
+      <w:r>
+        <w:rPr>
+          <w:rStyle w:val="CommentReference"/>
+        </w:rPr>
+        <w:annotationRef/>
+      </w:r>
+      <w:r>
+        <w:rPr>
+          <w:sz w:val="20"/>
+          <w:szCs w:val="20"/>
+        </w:rPr>
+        <w:t>Meer did this and also did the significantly different transition probabilities. Unsure where top 20% came from.</w:t>
+      </w:r>
+    </w:p>
+  </w:comment>
+  <w:comment w:id="21" w:author="Katharina Wellstein" w:date="2025-09-22T14:51:00Z" w:initials="KW">
+    <w:p>
+      <w:pPr>
+        <w:pStyle w:val="CommentText"/>
+      </w:pPr>
+      <w:r>
+        <w:rPr>
+          <w:rStyle w:val="CommentReference"/>
+        </w:rPr>
+        <w:annotationRef/>
+      </w:r>
+      <w:r>
+        <w:t>Lets use that as well, since they did it we can easily justify the number as in “similarly to vanMeer et al.”</w:t>
+      </w:r>
+    </w:p>
+  </w:comment>
+  <w:comment w:id="22" w:author="Katharina Wellstein" w:date="2025-09-22T15:26:00Z" w:initials="KW">
+    <w:p>
+      <w:pPr>
+        <w:pStyle w:val="CommentText"/>
+      </w:pPr>
+      <w:r>
+        <w:rPr>
+          <w:rStyle w:val="CommentReference"/>
+        </w:rPr>
+        <w:annotationRef/>
+      </w:r>
+      <w:r>
+        <w:t>Are you sue you want to analyse ALL probabilities? You have to correct for multiple tests here as well….</w:t>
+      </w:r>
+    </w:p>
+  </w:comment>
+  <w:comment w:id="23" w:author="Katharina Wellstein" w:date="2025-09-22T15:41:00Z" w:initials="KW">
+    <w:p>
+      <w:pPr>
+        <w:pStyle w:val="CommentText"/>
+      </w:pPr>
+      <w:r>
+        <w:rPr>
+          <w:rStyle w:val="CommentReference"/>
+        </w:rPr>
+        <w:annotationRef/>
+      </w:r>
+    </w:p>
+  </w:comment>
+  <w:comment w:id="24" w:author="Judy Xiaotian Li" w:date="2025-09-21T21:10:00Z" w:initials="JL">
     <w:p>
       <w:r>
         <w:rPr>
@@ -2583,6 +2922,10 @@
   <w15:commentEx w15:paraId="26971EEB" w15:done="1"/>
   <w15:commentEx w15:paraId="4ADAF33B" w15:done="0"/>
   <w15:commentEx w15:paraId="4D29E9E6" w15:done="0"/>
+  <w15:commentEx w15:paraId="4B230E02" w15:done="0"/>
+  <w15:commentEx w15:paraId="1ADD4F73" w15:paraIdParent="4B230E02" w15:done="0"/>
+  <w15:commentEx w15:paraId="373DB7C2" w15:done="0"/>
+  <w15:commentEx w15:paraId="40A5B53B" w15:done="0"/>
   <w15:commentEx w15:paraId="7F014879" w15:done="0"/>
 </w15:commentsEx>
 </file>
@@ -2603,6 +2946,10 @@
   <w16cex:commentExtensible w16cex:durableId="25E96B5E" w16cex:dateUtc="2025-08-20T00:51:00Z"/>
   <w16cex:commentExtensible w16cex:durableId="38A7B3D3" w16cex:dateUtc="2025-09-21T11:03:00Z"/>
   <w16cex:commentExtensible w16cex:durableId="747A09A2" w16cex:dateUtc="2025-09-21T11:02:00Z"/>
+  <w16cex:commentExtensible w16cex:durableId="5F98E95C" w16cex:dateUtc="2025-08-20T02:51:00Z"/>
+  <w16cex:commentExtensible w16cex:durableId="395CEC05" w16cex:dateUtc="2025-09-22T04:51:00Z"/>
+  <w16cex:commentExtensible w16cex:durableId="221652BA" w16cex:dateUtc="2025-09-22T05:26:00Z"/>
+  <w16cex:commentExtensible w16cex:durableId="6B68DB76" w16cex:dateUtc="2025-09-22T05:41:00Z"/>
   <w16cex:commentExtensible w16cex:durableId="487B36D6" w16cex:dateUtc="2025-09-21T11:10:00Z"/>
 </w16cex:commentsExtensible>
 </file>
@@ -2623,6 +2970,10 @@
   <w16cid:commentId w16cid:paraId="26971EEB" w16cid:durableId="25E96B5E"/>
   <w16cid:commentId w16cid:paraId="4ADAF33B" w16cid:durableId="38A7B3D3"/>
   <w16cid:commentId w16cid:paraId="4D29E9E6" w16cid:durableId="747A09A2"/>
+  <w16cid:commentId w16cid:paraId="4B230E02" w16cid:durableId="5F98E95C"/>
+  <w16cid:commentId w16cid:paraId="1ADD4F73" w16cid:durableId="395CEC05"/>
+  <w16cid:commentId w16cid:paraId="373DB7C2" w16cid:durableId="221652BA"/>
+  <w16cid:commentId w16cid:paraId="40A5B53B" w16cid:durableId="6B68DB76"/>
   <w16cid:commentId w16cid:paraId="7F014879" w16cid:durableId="487B36D6"/>
 </w16cid:commentsIds>
 </file>
@@ -2832,6 +3183,95 @@
     </w:lvl>
   </w:abstractNum>
   <w:abstractNum w:abstractNumId="2" w15:restartNumberingAfterBreak="0">
+    <w:nsid w:val="3CFF3BBC"/>
+    <w:multiLevelType w:val="hybridMultilevel"/>
+    <w:tmpl w:val="0F0EDA0A"/>
+    <w:lvl w:ilvl="0" w:tplc="0809000F">
+      <w:start w:val="1"/>
+      <w:numFmt w:val="decimal"/>
+      <w:lvlText w:val="%1."/>
+      <w:lvlJc w:val="left"/>
+      <w:pPr>
+        <w:ind w:left="720" w:hanging="360"/>
+      </w:pPr>
+      <w:rPr>
+        <w:rFonts w:hint="default"/>
+      </w:rPr>
+    </w:lvl>
+    <w:lvl w:ilvl="1" w:tplc="08090019" w:tentative="1">
+      <w:start w:val="1"/>
+      <w:numFmt w:val="lowerLetter"/>
+      <w:lvlText w:val="%2."/>
+      <w:lvlJc w:val="left"/>
+      <w:pPr>
+        <w:ind w:left="1440" w:hanging="360"/>
+      </w:pPr>
+    </w:lvl>
+    <w:lvl w:ilvl="2" w:tplc="0809001B" w:tentative="1">
+      <w:start w:val="1"/>
+      <w:numFmt w:val="lowerRoman"/>
+      <w:lvlText w:val="%3."/>
+      <w:lvlJc w:val="right"/>
+      <w:pPr>
+        <w:ind w:left="2160" w:hanging="180"/>
+      </w:pPr>
+    </w:lvl>
+    <w:lvl w:ilvl="3" w:tplc="0809000F" w:tentative="1">
+      <w:start w:val="1"/>
+      <w:numFmt w:val="decimal"/>
+      <w:lvlText w:val="%4."/>
+      <w:lvlJc w:val="left"/>
+      <w:pPr>
+        <w:ind w:left="2880" w:hanging="360"/>
+      </w:pPr>
+    </w:lvl>
+    <w:lvl w:ilvl="4" w:tplc="08090019" w:tentative="1">
+      <w:start w:val="1"/>
+      <w:numFmt w:val="lowerLetter"/>
+      <w:lvlText w:val="%5."/>
+      <w:lvlJc w:val="left"/>
+      <w:pPr>
+        <w:ind w:left="3600" w:hanging="360"/>
+      </w:pPr>
+    </w:lvl>
+    <w:lvl w:ilvl="5" w:tplc="0809001B" w:tentative="1">
+      <w:start w:val="1"/>
+      <w:numFmt w:val="lowerRoman"/>
+      <w:lvlText w:val="%6."/>
+      <w:lvlJc w:val="right"/>
+      <w:pPr>
+        <w:ind w:left="4320" w:hanging="180"/>
+      </w:pPr>
+    </w:lvl>
+    <w:lvl w:ilvl="6" w:tplc="0809000F" w:tentative="1">
+      <w:start w:val="1"/>
+      <w:numFmt w:val="decimal"/>
+      <w:lvlText w:val="%7."/>
+      <w:lvlJc w:val="left"/>
+      <w:pPr>
+        <w:ind w:left="5040" w:hanging="360"/>
+      </w:pPr>
+    </w:lvl>
+    <w:lvl w:ilvl="7" w:tplc="08090019" w:tentative="1">
+      <w:start w:val="1"/>
+      <w:numFmt w:val="lowerLetter"/>
+      <w:lvlText w:val="%8."/>
+      <w:lvlJc w:val="left"/>
+      <w:pPr>
+        <w:ind w:left="5760" w:hanging="360"/>
+      </w:pPr>
+    </w:lvl>
+    <w:lvl w:ilvl="8" w:tplc="0809001B" w:tentative="1">
+      <w:start w:val="1"/>
+      <w:numFmt w:val="lowerRoman"/>
+      <w:lvlText w:val="%9."/>
+      <w:lvlJc w:val="right"/>
+      <w:pPr>
+        <w:ind w:left="6480" w:hanging="180"/>
+      </w:pPr>
+    </w:lvl>
+  </w:abstractNum>
+  <w:abstractNum w:abstractNumId="3" w15:restartNumberingAfterBreak="0">
     <w:nsid w:val="3D5C26BF"/>
     <w:multiLevelType w:val="hybridMultilevel"/>
     <w:tmpl w:val="F2E030F6"/>
@@ -2943,7 +3383,7 @@
       </w:rPr>
     </w:lvl>
   </w:abstractNum>
-  <w:abstractNum w:abstractNumId="3" w15:restartNumberingAfterBreak="0">
+  <w:abstractNum w:abstractNumId="4" w15:restartNumberingAfterBreak="0">
     <w:nsid w:val="5A0D7421"/>
     <w:multiLevelType w:val="multilevel"/>
     <w:tmpl w:val="0809001F"/>
@@ -3029,7 +3469,7 @@
       </w:pPr>
     </w:lvl>
   </w:abstractNum>
-  <w:abstractNum w:abstractNumId="4" w15:restartNumberingAfterBreak="0">
+  <w:abstractNum w:abstractNumId="5" w15:restartNumberingAfterBreak="0">
     <w:nsid w:val="77B8127B"/>
     <w:multiLevelType w:val="multilevel"/>
     <w:tmpl w:val="739A3D84"/>
@@ -3142,7 +3582,7 @@
       </w:rPr>
     </w:lvl>
   </w:abstractNum>
-  <w:abstractNum w:abstractNumId="5" w15:restartNumberingAfterBreak="0">
+  <w:abstractNum w:abstractNumId="6" w15:restartNumberingAfterBreak="0">
     <w:nsid w:val="7C0D40FF"/>
     <w:multiLevelType w:val="hybridMultilevel"/>
     <w:tmpl w:val="94BC5FF4"/>
@@ -3254,7 +3694,7 @@
       </w:rPr>
     </w:lvl>
   </w:abstractNum>
-  <w:abstractNum w:abstractNumId="6" w15:restartNumberingAfterBreak="0">
+  <w:abstractNum w:abstractNumId="7" w15:restartNumberingAfterBreak="0">
     <w:nsid w:val="7D200BB2"/>
     <w:multiLevelType w:val="multilevel"/>
     <w:tmpl w:val="0809001F"/>
@@ -3341,24 +3781,27 @@
     </w:lvl>
   </w:abstractNum>
   <w:num w:numId="1" w16cid:durableId="513036387">
-    <w:abstractNumId w:val="4"/>
+    <w:abstractNumId w:val="5"/>
   </w:num>
   <w:num w:numId="2" w16cid:durableId="1688362384">
     <w:abstractNumId w:val="0"/>
   </w:num>
   <w:num w:numId="3" w16cid:durableId="1429538613">
-    <w:abstractNumId w:val="5"/>
+    <w:abstractNumId w:val="6"/>
   </w:num>
   <w:num w:numId="4" w16cid:durableId="1800612962">
-    <w:abstractNumId w:val="3"/>
+    <w:abstractNumId w:val="4"/>
   </w:num>
   <w:num w:numId="5" w16cid:durableId="1175921693">
     <w:abstractNumId w:val="1"/>
   </w:num>
   <w:num w:numId="6" w16cid:durableId="1230075898">
-    <w:abstractNumId w:val="6"/>
+    <w:abstractNumId w:val="7"/>
   </w:num>
   <w:num w:numId="7" w16cid:durableId="756706082">
+    <w:abstractNumId w:val="3"/>
+  </w:num>
+  <w:num w:numId="8" w16cid:durableId="1818762858">
     <w:abstractNumId w:val="2"/>
   </w:num>
 </w:numbering>
@@ -3368,6 +3811,9 @@
 <w15:people xmlns:wpc="http://schemas.microsoft.com/office/word/2010/wordprocessingCanvas" xmlns:cx="http://schemas.microsoft.com/office/drawing/2014/chartex" xmlns:cx1="http://schemas.microsoft.com/office/drawing/2015/9/8/chartex" xmlns:cx2="http://schemas.microsoft.com/office/drawing/2015/10/21/chartex" xmlns:cx3="http://schemas.microsoft.com/office/drawing/2016/5/9/chartex" xmlns:cx4="http://schemas.microsoft.com/office/drawing/2016/5/10/chartex" xmlns:cx5="http://schemas.microsoft.com/office/drawing/2016/5/11/chartex" xmlns:cx6="http://schemas.microsoft.com/office/drawing/2016/5/12/chartex" xmlns:cx7="http://schemas.microsoft.com/office/drawing/2016/5/13/chartex" xmlns:cx8="http://schemas.microsoft.com/office/drawing/2016/5/14/chartex" xmlns:mc="http://schemas.openxmlformats.org/markup-compatibility/2006" xmlns:aink="http://schemas.microsoft.com/office/drawing/2016/ink" xmlns:am3d="http://schemas.microsoft.com/office/drawing/2017/model3d" xmlns:o="urn:schemas-microsoft-com:office:office" xmlns:oel="http://schemas.microsoft.com/office/2019/extlst" xmlns:r="http://schemas.openxmlformats.org/officeDocument/2006/relationships" xmlns:m="http://schemas.openxmlformats.org/officeDocument/2006/math" xmlns:v="urn:schemas-microsoft-com:vml" xmlns:wp14="http://schemas.microsoft.com/office/word/2010/wordprocessingDrawing" xmlns:wp="http://schemas.openxmlformats.org/drawingml/2006/wordprocessingDrawing" xmlns:w10="urn:schemas-microsoft-com:office:word" xmlns:w="http://schemas.openxmlformats.org/wordprocessingml/2006/main" xmlns:w14="http://schemas.microsoft.com/office/word/2010/wordml" xmlns:w15="http://schemas.microsoft.com/office/word/2012/wordml" xmlns:w16cex="http://schemas.microsoft.com/office/word/2018/wordml/cex" xmlns:w16cid="http://schemas.microsoft.com/office/word/2016/wordml/cid" xmlns:w16="http://schemas.microsoft.com/office/word/2018/wordml" xmlns:w16du="http://schemas.microsoft.com/office/word/2023/wordml/word16du" xmlns:w16sdtdh="http://schemas.microsoft.com/office/word/2020/wordml/sdtdatahash" xmlns:w16sdtfl="http://schemas.microsoft.com/office/word/2024/wordml/sdtformatlock" xmlns:w16se="http://schemas.microsoft.com/office/word/2015/wordml/symex" xmlns:wpg="http://schemas.microsoft.com/office/word/2010/wordprocessingGroup" xmlns:wpi="http://schemas.microsoft.com/office/word/2010/wordprocessingInk" xmlns:wne="http://schemas.microsoft.com/office/word/2006/wordml" xmlns:wps="http://schemas.microsoft.com/office/word/2010/wordprocessingShape" mc:Ignorable="w14 w15 w16se w16cid w16 w16cex w16sdtdh w16sdtfl w16du wp14">
   <w15:person w15:author="Judy Xiaotian Li">
     <w15:presenceInfo w15:providerId="AD" w15:userId="S::juli5975@uni.sydney.edu.au::21bf6feb-e1f3-476f-8438-e707ba11c754"/>
+  </w15:person>
+  <w15:person w15:author="Katharina Wellstein">
+    <w15:presenceInfo w15:providerId="AD" w15:userId="S::katharina.wellstein@bwi.ch::9b0857f3-aa68-4398-9200-2383d37e41d8"/>
   </w15:person>
 </w15:people>
 </file>
@@ -3973,7 +4419,6 @@
   <w:style w:type="character" w:default="1" w:styleId="DefaultParagraphFont">
     <w:name w:val="Default Paragraph Font"/>
     <w:uiPriority w:val="1"/>
-    <w:semiHidden/>
     <w:unhideWhenUsed/>
   </w:style>
   <w:style w:type="table" w:default="1" w:styleId="TableNormal">

</xml_diff>